<commit_message>
scope type with annotations
</commit_message>
<xml_diff>
--- a/Spring-demo-annotations/Spring Udemy Notes.docx
+++ b/Spring-demo-annotations/Spring Udemy Notes.docx
@@ -785,6 +785,51 @@
           <w:lang w:val="en-US" w:eastAsia="zh-CN"/>
         </w:rPr>
       </w:pPr>
+      <w:r>
+        <w:drawing>
+          <wp:inline distT="0" distB="0" distL="114300" distR="114300">
+            <wp:extent cx="5274310" cy="1634490"/>
+            <wp:effectExtent l="0" t="0" r="2540" b="3810"/>
+            <wp:docPr id="1" name="Picture 1"/>
+            <wp:cNvGraphicFramePr>
+              <a:graphicFrameLocks xmlns:a="http://schemas.openxmlformats.org/drawingml/2006/main" noChangeAspect="1"/>
+            </wp:cNvGraphicFramePr>
+            <a:graphic xmlns:a="http://schemas.openxmlformats.org/drawingml/2006/main">
+              <a:graphicData uri="http://schemas.openxmlformats.org/drawingml/2006/picture">
+                <pic:pic xmlns:pic="http://schemas.openxmlformats.org/drawingml/2006/picture">
+                  <pic:nvPicPr>
+                    <pic:cNvPr id="1" name="Picture 1"/>
+                    <pic:cNvPicPr>
+                      <a:picLocks noChangeAspect="1"/>
+                    </pic:cNvPicPr>
+                  </pic:nvPicPr>
+                  <pic:blipFill>
+                    <a:blip r:embed="rId4"/>
+                    <a:stretch>
+                      <a:fillRect/>
+                    </a:stretch>
+                  </pic:blipFill>
+                  <pic:spPr>
+                    <a:xfrm>
+                      <a:off x="0" y="0"/>
+                      <a:ext cx="5274310" cy="1634490"/>
+                    </a:xfrm>
+                    <a:prstGeom prst="rect">
+                      <a:avLst/>
+                    </a:prstGeom>
+                    <a:noFill/>
+                    <a:ln w="9525">
+                      <a:noFill/>
+                    </a:ln>
+                  </pic:spPr>
+                </pic:pic>
+              </a:graphicData>
+            </a:graphic>
+          </wp:inline>
+        </w:drawing>
+      </w:r>
+      <w:bookmarkStart w:id="0" w:name="_GoBack"/>
+      <w:bookmarkEnd w:id="0"/>
     </w:p>
     <w:p>
       <w:pPr>
@@ -875,29 +920,198 @@
           <w:bCs/>
           <w:lang w:val="en-US" w:eastAsia="zh-CN"/>
         </w:rPr>
-        <w:t>Bean Prototype Scope:</w:t>
-      </w:r>
-      <w:r>
-        <w:rPr>
-          <w:rFonts w:hint="eastAsia"/>
-          <w:lang w:val="en-US" w:eastAsia="zh-CN"/>
-        </w:rPr>
-        <w:t xml:space="preserve"> new bean object for each request: different address different object </w:t>
-      </w:r>
-    </w:p>
-    <w:p>
-      <w:pPr>
-        <w:rPr>
-          <w:rFonts w:hint="eastAsia"/>
-          <w:lang w:val="en-US" w:eastAsia="zh-CN"/>
-        </w:rPr>
-      </w:pPr>
-      <w:r>
-        <w:rPr>
-          <w:rFonts w:hint="eastAsia"/>
-          <w:lang w:val="en-US" w:eastAsia="zh-CN"/>
-        </w:rPr>
-        <w:t>IF not mentioned,would be considered by default: singleton scope: only one instance, different requests only share the bean.</w:t>
+        <w:t>Bean Prototype Scope: @Scope(</w:t>
+      </w:r>
+      <w:r>
+        <w:rPr>
+          <w:rFonts w:hint="default"/>
+          <w:b/>
+          <w:bCs/>
+          <w:lang w:val="en-US" w:eastAsia="zh-CN"/>
+        </w:rPr>
+        <w:t>“</w:t>
+      </w:r>
+      <w:r>
+        <w:rPr>
+          <w:rFonts w:hint="eastAsia"/>
+          <w:b/>
+          <w:bCs/>
+          <w:lang w:val="en-US" w:eastAsia="zh-CN"/>
+        </w:rPr>
+        <w:t>prototype</w:t>
+      </w:r>
+      <w:r>
+        <w:rPr>
+          <w:rFonts w:hint="default"/>
+          <w:b/>
+          <w:bCs/>
+          <w:lang w:val="en-US" w:eastAsia="zh-CN"/>
+        </w:rPr>
+        <w:t>”</w:t>
+      </w:r>
+      <w:r>
+        <w:rPr>
+          <w:rFonts w:hint="eastAsia"/>
+          <w:b/>
+          <w:bCs/>
+          <w:lang w:val="en-US" w:eastAsia="zh-CN"/>
+        </w:rPr>
+        <w:t>)</w:t>
+      </w:r>
+    </w:p>
+    <w:p>
+      <w:pPr>
+        <w:ind w:firstLine="420" w:firstLineChars="0"/>
+        <w:rPr>
+          <w:rFonts w:hint="eastAsia"/>
+          <w:lang w:val="en-US" w:eastAsia="zh-CN"/>
+        </w:rPr>
+      </w:pPr>
+      <w:r>
+        <w:rPr>
+          <w:rFonts w:hint="eastAsia"/>
+          <w:lang w:val="en-US" w:eastAsia="zh-CN"/>
+        </w:rPr>
+        <w:t xml:space="preserve">new bean object for each request: different address different object </w:t>
+      </w:r>
+    </w:p>
+    <w:p>
+      <w:pPr>
+        <w:ind w:firstLine="420" w:firstLineChars="0"/>
+        <w:rPr>
+          <w:rFonts w:hint="eastAsia"/>
+          <w:lang w:val="en-US" w:eastAsia="zh-CN"/>
+        </w:rPr>
+      </w:pPr>
+      <w:r>
+        <w:rPr>
+          <w:rFonts w:hint="eastAsia"/>
+          <w:lang w:val="en-US" w:eastAsia="zh-CN"/>
+        </w:rPr>
+        <w:t xml:space="preserve">IF not mentioned,would be considered by default: singleton scope: only one instance, different </w:t>
+      </w:r>
+      <w:r>
+        <w:rPr>
+          <w:rFonts w:hint="eastAsia"/>
+          <w:lang w:val="en-US" w:eastAsia="zh-CN"/>
+        </w:rPr>
+        <w:tab/>
+        <w:t>requests only share the bean.</w:t>
+      </w:r>
+    </w:p>
+    <w:p>
+      <w:pPr>
+        <w:rPr>
+          <w:rFonts w:hint="eastAsia"/>
+          <w:b/>
+          <w:bCs/>
+          <w:lang w:val="en-US" w:eastAsia="zh-CN"/>
+        </w:rPr>
+      </w:pPr>
+      <w:r>
+        <w:rPr>
+          <w:rFonts w:hint="eastAsia"/>
+          <w:b/>
+          <w:bCs/>
+          <w:lang w:val="en-US" w:eastAsia="zh-CN"/>
+        </w:rPr>
+        <w:t>Default scope is singleton: @Scope(</w:t>
+      </w:r>
+      <w:r>
+        <w:rPr>
+          <w:rFonts w:hint="default"/>
+          <w:b/>
+          <w:bCs/>
+          <w:lang w:val="en-US" w:eastAsia="zh-CN"/>
+        </w:rPr>
+        <w:t>“</w:t>
+      </w:r>
+      <w:r>
+        <w:rPr>
+          <w:rFonts w:hint="eastAsia"/>
+          <w:b/>
+          <w:bCs/>
+          <w:lang w:val="en-US" w:eastAsia="zh-CN"/>
+        </w:rPr>
+        <w:t>singleton</w:t>
+      </w:r>
+      <w:r>
+        <w:rPr>
+          <w:rFonts w:hint="default"/>
+          <w:b/>
+          <w:bCs/>
+          <w:lang w:val="en-US" w:eastAsia="zh-CN"/>
+        </w:rPr>
+        <w:t>”</w:t>
+      </w:r>
+      <w:r>
+        <w:rPr>
+          <w:rFonts w:hint="eastAsia"/>
+          <w:b/>
+          <w:bCs/>
+          <w:lang w:val="en-US" w:eastAsia="zh-CN"/>
+        </w:rPr>
+        <w:t xml:space="preserve">) </w:t>
+      </w:r>
+    </w:p>
+    <w:p>
+      <w:pPr>
+        <w:ind w:firstLine="420" w:firstLineChars="0"/>
+        <w:rPr>
+          <w:rFonts w:hint="eastAsia"/>
+          <w:b w:val="0"/>
+          <w:bCs w:val="0"/>
+          <w:lang w:val="en-US" w:eastAsia="zh-CN"/>
+        </w:rPr>
+      </w:pPr>
+      <w:r>
+        <w:rPr>
+          <w:rFonts w:hint="eastAsia"/>
+          <w:b w:val="0"/>
+          <w:bCs w:val="0"/>
+          <w:lang w:val="en-US" w:eastAsia="zh-CN"/>
+        </w:rPr>
+        <w:t>Spring Container creates only one instance of the bean, by default.</w:t>
+      </w:r>
+    </w:p>
+    <w:p>
+      <w:pPr>
+        <w:ind w:firstLine="420" w:firstLineChars="0"/>
+        <w:rPr>
+          <w:rFonts w:hint="eastAsia"/>
+          <w:b w:val="0"/>
+          <w:bCs w:val="0"/>
+          <w:lang w:val="en-US" w:eastAsia="zh-CN"/>
+        </w:rPr>
+      </w:pPr>
+      <w:r>
+        <w:rPr>
+          <w:rFonts w:hint="eastAsia"/>
+          <w:b w:val="0"/>
+          <w:bCs w:val="0"/>
+          <w:lang w:val="en-US" w:eastAsia="zh-CN"/>
+        </w:rPr>
+        <w:t>It is cached in memory.</w:t>
+      </w:r>
+    </w:p>
+    <w:p>
+      <w:pPr>
+        <w:ind w:firstLine="420" w:firstLineChars="0"/>
+        <w:rPr>
+          <w:rFonts w:hint="eastAsia"/>
+          <w:b w:val="0"/>
+          <w:bCs w:val="0"/>
+          <w:lang w:val="en-US" w:eastAsia="zh-CN"/>
+        </w:rPr>
+      </w:pPr>
+      <w:r>
+        <w:rPr>
+          <w:rFonts w:hint="eastAsia"/>
+          <w:b w:val="0"/>
+          <w:bCs w:val="0"/>
+          <w:lang w:val="en-US" w:eastAsia="zh-CN"/>
+        </w:rPr>
+        <w:t>All requests for the bean: will return a SHARED reference to the SAME bean.</w:t>
       </w:r>
     </w:p>
     <w:p>
@@ -2236,8 +2450,6 @@
         </w:rPr>
         <w:t>1. Constructor injection. 2. Setter injection methods. 3. Field injection</w:t>
       </w:r>
-      <w:bookmarkStart w:id="0" w:name="_GoBack"/>
-      <w:bookmarkEnd w:id="0"/>
     </w:p>
     <w:p>
       <w:pPr>

</xml_diff>